<commit_message>
Inclua o arquivo gitignore
</commit_message>
<xml_diff>
--- a/texto_abnt.docx
+++ b/texto_abnt.docx
@@ -12,7 +12,7 @@
           <w:b/>
           <w:sz w:val="28"/>
         </w:rPr>
-        <w:t>TUDO MINUSCULO</w:t>
+        <w:t>SASS</w:t>
       </w:r>
     </w:p>
     <w:p>
@@ -25,10 +25,8 @@
           <w:rFonts w:ascii="Arial" w:hAnsi="Arial"/>
           <w:sz w:val="24"/>
         </w:rPr>
-        <w:t>Este artigo discute a paradiplomacia não oficial no Brasil, destacando as dificuldades que estados e municípios enfrentam ao se envolverem em relações internacionais. Critica a inércia dos líderes políticos, que temem perder soberania ao descentralizar poderes. Na verdade, essa passividade pode enfraquecer a soberania do Brasil. O texto sugere que é necessário estabelecer regras jurídicas para permitir que entidades subnacionais atuem internacionalmente sem violar a soberania.</w:t>
+        <w:t>sasa</w:t>
         <w:br/>
-        <w:br/>
-        <w:t>O autor observa um aumento nas negociações internacionais entre estados e municípios brasileiros, que muitas vezes não seguem as leis vigentes, já que essas ações são geralmente de competência da União. Apesar da ilegalidade, há pouca adaptação legislativa. A discussão se insere em um contexto mais amplo sobre o federalismo e suas contradições desde a Constituição de 1988, mas o foco principal do artigo é analisar a crescente paradiplomacia e suas implicações para a sociedade e o Estado.</w:t>
       </w:r>
     </w:p>
     <w:sectPr>

</xml_diff>